<commit_message>
New: replace data in word from excel
</commit_message>
<xml_diff>
--- a/public/assets/exampleDocs.docx
+++ b/public/assets/exampleDocs.docx
@@ -4,36 +4,92 @@
   <w:body>
     <w:p>
       <w:r>
-        <w:t>{</w:t>
-      </w:r>
-      <w:proofErr w:type="spellStart"/>
-      <w:r>
-        <w:t>last_name</w:t>
-      </w:r>
-      <w:proofErr w:type="spellEnd"/>
-      <w:r>
-        <w:t>} {</w:t>
-      </w:r>
-      <w:proofErr w:type="spellStart"/>
-      <w:r>
-        <w:t>first_name</w:t>
-      </w:r>
-      <w:proofErr w:type="spellEnd"/>
-      <w:r>
-        <w:t>}</w:t>
-      </w:r>
-    </w:p>
-    <w:p>
-      <w:r>
         <w:rPr>
           <w:rFonts w:hint="eastAsia"/>
         </w:rPr>
         <w:t>{</w:t>
       </w:r>
       <w:r>
+        <w:t>#data}</w:t>
+      </w:r>
+    </w:p>
+    <w:p>
+      <w:r>
+        <w:t>{</w:t>
+      </w:r>
+      <w:proofErr w:type="spellStart"/>
+      <w:r>
+        <w:t>last_name</w:t>
+      </w:r>
+      <w:proofErr w:type="spellEnd"/>
+      <w:r>
+        <w:t>} {</w:t>
+      </w:r>
+      <w:proofErr w:type="spellStart"/>
+      <w:r>
+        <w:t>first_name</w:t>
+      </w:r>
+      <w:proofErr w:type="spellEnd"/>
+      <w:r>
+        <w:t>}</w:t>
+      </w:r>
+    </w:p>
+    <w:p>
+      <w:r>
+        <w:rPr>
+          <w:rFonts w:hint="eastAsia"/>
+        </w:rPr>
+        <w:t>{</w:t>
+      </w:r>
+      <w:r>
         <w:t>phone}</w:t>
       </w:r>
     </w:p>
+    <w:p/>
+    <w:p>
+      <w:r>
+        <w:t>This is an example docs</w:t>
+      </w:r>
+      <w:r>
+        <w:t xml:space="preserve"> for loop data</w:t>
+      </w:r>
+    </w:p>
+    <w:p>
+      <w:r>
+        <w:br/>
+      </w:r>
+    </w:p>
+    <w:p/>
+    <w:p/>
+    <w:p/>
+    <w:p/>
+    <w:p/>
+    <w:p/>
+    <w:p/>
+    <w:p/>
+    <w:p/>
+    <w:p/>
+    <w:p/>
+    <w:p/>
+    <w:p/>
+    <w:p/>
+    <w:p/>
+    <w:p/>
+    <w:p/>
+    <w:p/>
+    <w:p/>
+    <w:p/>
+    <w:p/>
+    <w:p/>
+    <w:p/>
+    <w:p/>
+    <w:p/>
+    <w:p/>
+    <w:p/>
+    <w:p/>
+    <w:p/>
+    <w:p/>
+    <w:p/>
     <w:p/>
     <w:p>
       <w:pPr>
@@ -41,8 +97,21 @@
           <w:rFonts w:hint="eastAsia"/>
         </w:rPr>
       </w:pPr>
-      <w:r>
-        <w:t>This is an example docs</w:t>
+    </w:p>
+    <w:p>
+      <w:pPr>
+        <w:rPr>
+          <w:rFonts w:hint="eastAsia"/>
+        </w:rPr>
+      </w:pPr>
+      <w:r>
+        <w:rPr>
+          <w:rFonts w:hint="eastAsia"/>
+        </w:rPr>
+        <w:t>{</w:t>
+      </w:r>
+      <w:r>
+        <w:t>/data}</w:t>
       </w:r>
     </w:p>
     <w:sectPr>
@@ -175,6 +244,7 @@
     <w:lsdException w:name="HTML Sample" w:semiHidden="1" w:unhideWhenUsed="1"/>
     <w:lsdException w:name="HTML Typewriter" w:semiHidden="1" w:unhideWhenUsed="1"/>
     <w:lsdException w:name="HTML Variable" w:semiHidden="1" w:unhideWhenUsed="1"/>
+    <w:lsdException w:name="Normal Table" w:semiHidden="1" w:unhideWhenUsed="1"/>
     <w:lsdException w:name="annotation subject" w:semiHidden="1" w:unhideWhenUsed="1"/>
     <w:lsdException w:name="No List" w:semiHidden="1" w:unhideWhenUsed="1"/>
     <w:lsdException w:name="Outline List 1" w:semiHidden="1" w:unhideWhenUsed="1"/>
@@ -221,8 +291,10 @@
     <w:lsdException w:name="Table Subtle 2" w:semiHidden="1" w:unhideWhenUsed="1"/>
     <w:lsdException w:name="Table Web 1" w:semiHidden="1" w:unhideWhenUsed="1"/>
     <w:lsdException w:name="Table Web 2" w:semiHidden="1" w:unhideWhenUsed="1"/>
+    <w:lsdException w:name="Table Web 3" w:semiHidden="1" w:unhideWhenUsed="1"/>
     <w:lsdException w:name="Balloon Text" w:semiHidden="1" w:unhideWhenUsed="1"/>
     <w:lsdException w:name="Table Grid" w:uiPriority="39"/>
+    <w:lsdException w:name="Table Theme" w:semiHidden="1" w:unhideWhenUsed="1"/>
     <w:lsdException w:name="Placeholder Text" w:semiHidden="1"/>
     <w:lsdException w:name="No Spacing" w:uiPriority="1" w:qFormat="1"/>
     <w:lsdException w:name="Light Shading" w:uiPriority="60"/>

</xml_diff>